<commit_message>
Updated releases notes for 1.7.1
</commit_message>
<xml_diff>
--- a/doc/release/HPC DME Release Notes 1.7.1.docx
+++ b/doc/release/HPC DME Release Notes 1.7.1.docx
@@ -1241,69 +1241,8 @@
               </w:rPr>
               <w:t>Increased session timeout from 30 minutes to 2 hours.</w:t>
             </w:r>
-            <w:r>
-              <w:rPr>
-                <w:rFonts w:ascii="Calibri" w:hAnsi="Calibri"/>
-                <w:color w:val="000000"/>
-                <w:sz w:val="28"/>
-                <w:szCs w:val="28"/>
-              </w:rPr>
-              <w:t xml:space="preserve">Bookmarks </w:t>
-            </w:r>
-            <w:r>
-              <w:rPr>
-                <w:rFonts w:ascii="Calibri" w:hAnsi="Calibri"/>
-                <w:color w:val="000000"/>
-                <w:sz w:val="28"/>
-                <w:szCs w:val="28"/>
-              </w:rPr>
-              <w:t>stored by the user will now be</w:t>
-            </w:r>
-            <w:r>
-              <w:rPr>
-                <w:rFonts w:ascii="Calibri" w:hAnsi="Calibri"/>
-                <w:color w:val="000000"/>
-                <w:sz w:val="28"/>
-                <w:szCs w:val="28"/>
-              </w:rPr>
-              <w:t xml:space="preserve"> automatically </w:t>
-            </w:r>
-            <w:r>
-              <w:rPr>
-                <w:rFonts w:ascii="Calibri" w:hAnsi="Calibri"/>
-                <w:color w:val="000000"/>
-                <w:sz w:val="28"/>
-                <w:szCs w:val="28"/>
-              </w:rPr>
-              <w:t xml:space="preserve">displayed at the bottom of </w:t>
-            </w:r>
-            <w:r>
-              <w:rPr>
-                <w:rFonts w:ascii="Calibri" w:hAnsi="Calibri"/>
-                <w:color w:val="000000"/>
-                <w:sz w:val="28"/>
-                <w:szCs w:val="28"/>
-              </w:rPr>
-              <w:t xml:space="preserve">the </w:t>
-            </w:r>
-            <w:r>
-              <w:rPr>
-                <w:rFonts w:ascii="Calibri" w:hAnsi="Calibri"/>
-                <w:color w:val="000000"/>
-                <w:sz w:val="28"/>
-                <w:szCs w:val="28"/>
-              </w:rPr>
-              <w:t xml:space="preserve">collections and data files in the </w:t>
-            </w:r>
-            <w:r>
-              <w:rPr>
-                <w:rFonts w:ascii="Calibri" w:hAnsi="Calibri"/>
-                <w:color w:val="000000"/>
-                <w:sz w:val="28"/>
-                <w:szCs w:val="28"/>
-              </w:rPr>
-              <w:t>Browse page. </w:t>
-            </w:r>
+            <w:bookmarkStart w:id="0" w:name="_GoBack"/>
+            <w:bookmarkEnd w:id="0"/>
           </w:p>
           <w:p>
             <w:pPr>
@@ -1835,8 +1774,6 @@
               </w:rPr>
               <w:t xml:space="preserve"> </w:t>
             </w:r>
-            <w:bookmarkStart w:id="0" w:name="_GoBack"/>
-            <w:bookmarkEnd w:id="0"/>
           </w:p>
           <w:p>
             <w:pPr>

</xml_diff>